<commit_message>
message page werkt, search werkt nog niet en men kan de berichten ook nog niet openen
</commit_message>
<xml_diff>
--- a/Documenten/Wat te doen.docx
+++ b/Documenten/Wat te doen.docx
@@ -73,6 +73,7 @@
           <w:numId w:val="1"/>
         </w:numPr>
         <w:rPr>
+          <w:b/>
           <w:color w:val="2F5496" w:themeColor="accent1" w:themeShade="BF"/>
           <w:lang w:val="en-US"/>
         </w:rPr>
@@ -80,6 +81,7 @@
       <w:proofErr w:type="spellStart"/>
       <w:r>
         <w:rPr>
+          <w:b/>
           <w:color w:val="2F5496" w:themeColor="accent1" w:themeShade="BF"/>
           <w:lang w:val="en-US"/>
         </w:rPr>
@@ -113,18 +115,22 @@
           <w:numId w:val="1"/>
         </w:numPr>
         <w:rPr>
+          <w:b/>
           <w:color w:val="2F5496" w:themeColor="accent1" w:themeShade="BF"/>
           <w:lang w:val="en-US"/>
         </w:rPr>
       </w:pPr>
+      <w:bookmarkStart w:id="0" w:name="_GoBack"/>
       <w:proofErr w:type="spellStart"/>
       <w:r>
         <w:rPr>
+          <w:b/>
           <w:color w:val="2F5496" w:themeColor="accent1" w:themeShade="BF"/>
           <w:lang w:val="en-US"/>
         </w:rPr>
         <w:t>Berichtengeschiedenis</w:t>
       </w:r>
+      <w:bookmarkEnd w:id="0"/>
       <w:proofErr w:type="spellEnd"/>
     </w:p>
     <w:p>
@@ -392,14 +398,32 @@
     <w:p>
       <w:pPr>
         <w:pStyle w:val="ListParagraph"/>
-      </w:pPr>
+        <w:numPr>
+          <w:ilvl w:val="0"/>
+          <w:numId w:val="1"/>
+        </w:numPr>
+        <w:rPr>
+          <w:b/>
+          <w:color w:val="C00000"/>
+        </w:rPr>
+      </w:pPr>
+      <w:r>
+        <w:rPr>
+          <w:b/>
+          <w:color w:val="3B3838" w:themeColor="background2" w:themeShade="40"/>
+        </w:rPr>
+        <w:t>Gsm-nummer naar string en zonder +32</w:t>
+      </w:r>
     </w:p>
     <w:p>
       <w:pPr>
         <w:pStyle w:val="ListParagraph"/>
       </w:pPr>
-      <w:bookmarkStart w:id="0" w:name="_GoBack"/>
-      <w:bookmarkEnd w:id="0"/>
+    </w:p>
+    <w:p>
+      <w:pPr>
+        <w:pStyle w:val="ListParagraph"/>
+      </w:pPr>
     </w:p>
     <w:sectPr>
       <w:headerReference w:type="default" r:id="rId7"/>
@@ -1223,6 +1247,7 @@
   <w:rsids>
     <w:rsidRoot w:val="004F36CA"/>
     <w:rsid w:val="00170968"/>
+    <w:rsid w:val="00413C66"/>
     <w:rsid w:val="004F36CA"/>
     <w:rsid w:val="007204E2"/>
     <w:rsid w:val="00D17707"/>

</xml_diff>

<commit_message>
verschillende bugfixes + wat te doen bijwerken
bugfix: message info bij info page
bugfix: manage users adminpanel search deel bijgewerkt
</commit_message>
<xml_diff>
--- a/Documenten/Wat te doen.docx
+++ b/Documenten/Wat te doen.docx
@@ -426,17 +426,14 @@
           <w:numId w:val="1"/>
         </w:numPr>
         <w:rPr>
-          <w:strike/>
-          <w:color w:val="2F5496" w:themeColor="accent1" w:themeShade="BF"/>
-        </w:rPr>
-      </w:pPr>
-      <w:bookmarkStart w:id="0" w:name="_GoBack"/>
-      <w:r>
-        <w:rPr>
-          <w:strike/>
-          <w:color w:val="2F5496" w:themeColor="accent1" w:themeShade="BF"/>
-        </w:rPr>
-        <w:t>Bug: naar pagina van ontvanger / verzender bericht</w:t>
+          <w:color w:val="C00000"/>
+        </w:rPr>
+      </w:pPr>
+      <w:r>
+        <w:rPr>
+          <w:color w:val="3B3838" w:themeColor="background2" w:themeShade="40"/>
+        </w:rPr>
+        <w:t>Contact page waneer men niet kan inloggen</w:t>
       </w:r>
     </w:p>
     <w:p>
@@ -448,6 +445,26 @@
         </w:numPr>
         <w:rPr>
           <w:strike/>
+          <w:color w:val="2F5496" w:themeColor="accent1" w:themeShade="BF"/>
+        </w:rPr>
+      </w:pPr>
+      <w:r>
+        <w:rPr>
+          <w:strike/>
+          <w:color w:val="2F5496" w:themeColor="accent1" w:themeShade="BF"/>
+        </w:rPr>
+        <w:t>Bug: naar pagina van ontvanger / verzender bericht</w:t>
+      </w:r>
+    </w:p>
+    <w:p>
+      <w:pPr>
+        <w:pStyle w:val="ListParagraph"/>
+        <w:numPr>
+          <w:ilvl w:val="0"/>
+          <w:numId w:val="1"/>
+        </w:numPr>
+        <w:rPr>
+          <w:strike/>
           <w:color w:val="404040" w:themeColor="text1" w:themeTint="BF"/>
         </w:rPr>
       </w:pPr>
@@ -459,7 +476,158 @@
         <w:t>Bug: foto is niet zichtbaar voor anderen en wanneer men een foto heeft ziet men die op elk profiel waar foto is ingesteld</w:t>
       </w:r>
     </w:p>
-    <w:bookmarkEnd w:id="0"/>
+    <w:p>
+      <w:pPr>
+        <w:pStyle w:val="ListParagraph"/>
+        <w:rPr>
+          <w:strike/>
+          <w:color w:val="404040" w:themeColor="text1" w:themeTint="BF"/>
+        </w:rPr>
+      </w:pPr>
+    </w:p>
+    <w:p>
+      <w:pPr>
+        <w:pStyle w:val="ListParagraph"/>
+        <w:rPr>
+          <w:strike/>
+          <w:color w:val="404040" w:themeColor="text1" w:themeTint="BF"/>
+        </w:rPr>
+      </w:pPr>
+      <w:r>
+        <w:rPr>
+          <w:noProof/>
+          <w:lang w:eastAsia="nl-BE"/>
+        </w:rPr>
+        <w:drawing>
+          <wp:inline distT="0" distB="0" distL="0" distR="0" wp14:anchorId="5626160C" wp14:editId="7BA65728">
+            <wp:extent cx="5760720" cy="1648460"/>
+            <wp:effectExtent l="0" t="0" r="0" b="8890"/>
+            <wp:docPr id="1" name="Picture 1"/>
+            <wp:cNvGraphicFramePr>
+              <a:graphicFrameLocks xmlns:a="http://schemas.openxmlformats.org/drawingml/2006/main" noChangeAspect="1"/>
+            </wp:cNvGraphicFramePr>
+            <a:graphic xmlns:a="http://schemas.openxmlformats.org/drawingml/2006/main">
+              <a:graphicData uri="http://schemas.openxmlformats.org/drawingml/2006/picture">
+                <pic:pic xmlns:pic="http://schemas.openxmlformats.org/drawingml/2006/picture">
+                  <pic:nvPicPr>
+                    <pic:cNvPr id="1" name=""/>
+                    <pic:cNvPicPr/>
+                  </pic:nvPicPr>
+                  <pic:blipFill>
+                    <a:blip r:embed="rId7"/>
+                    <a:stretch>
+                      <a:fillRect/>
+                    </a:stretch>
+                  </pic:blipFill>
+                  <pic:spPr>
+                    <a:xfrm>
+                      <a:off x="0" y="0"/>
+                      <a:ext cx="5760720" cy="1648460"/>
+                    </a:xfrm>
+                    <a:prstGeom prst="rect">
+                      <a:avLst/>
+                    </a:prstGeom>
+                  </pic:spPr>
+                </pic:pic>
+              </a:graphicData>
+            </a:graphic>
+          </wp:inline>
+        </w:drawing>
+      </w:r>
+    </w:p>
+    <w:p>
+      <w:pPr>
+        <w:pStyle w:val="ListParagraph"/>
+        <w:rPr>
+          <w:color w:val="404040" w:themeColor="text1" w:themeTint="BF"/>
+        </w:rPr>
+      </w:pPr>
+      <w:r>
+        <w:rPr>
+          <w:color w:val="404040" w:themeColor="text1" w:themeTint="BF"/>
+        </w:rPr>
+        <w:t>Bug: bij search admin panel worden rights niet via popup weergegeven.</w:t>
+      </w:r>
+    </w:p>
+    <w:p>
+      <w:pPr>
+        <w:pStyle w:val="ListParagraph"/>
+        <w:rPr>
+          <w:color w:val="404040" w:themeColor="text1" w:themeTint="BF"/>
+        </w:rPr>
+      </w:pPr>
+      <w:r>
+        <w:rPr>
+          <w:noProof/>
+          <w:lang w:eastAsia="nl-BE"/>
+        </w:rPr>
+        <w:drawing>
+          <wp:inline distT="0" distB="0" distL="0" distR="0" wp14:anchorId="0973B519" wp14:editId="4B631697">
+            <wp:extent cx="5760720" cy="2339340"/>
+            <wp:effectExtent l="0" t="0" r="0" b="3810"/>
+            <wp:docPr id="2" name="Picture 2"/>
+            <wp:cNvGraphicFramePr>
+              <a:graphicFrameLocks xmlns:a="http://schemas.openxmlformats.org/drawingml/2006/main" noChangeAspect="1"/>
+            </wp:cNvGraphicFramePr>
+            <a:graphic xmlns:a="http://schemas.openxmlformats.org/drawingml/2006/main">
+              <a:graphicData uri="http://schemas.openxmlformats.org/drawingml/2006/picture">
+                <pic:pic xmlns:pic="http://schemas.openxmlformats.org/drawingml/2006/picture">
+                  <pic:nvPicPr>
+                    <pic:cNvPr id="1" name=""/>
+                    <pic:cNvPicPr/>
+                  </pic:nvPicPr>
+                  <pic:blipFill>
+                    <a:blip r:embed="rId8"/>
+                    <a:stretch>
+                      <a:fillRect/>
+                    </a:stretch>
+                  </pic:blipFill>
+                  <pic:spPr>
+                    <a:xfrm>
+                      <a:off x="0" y="0"/>
+                      <a:ext cx="5760720" cy="2339340"/>
+                    </a:xfrm>
+                    <a:prstGeom prst="rect">
+                      <a:avLst/>
+                    </a:prstGeom>
+                  </pic:spPr>
+                </pic:pic>
+              </a:graphicData>
+            </a:graphic>
+          </wp:inline>
+        </w:drawing>
+      </w:r>
+    </w:p>
+    <w:p>
+      <w:pPr>
+        <w:rPr>
+          <w:color w:val="404040" w:themeColor="text1" w:themeTint="BF"/>
+        </w:rPr>
+      </w:pPr>
+      <w:r>
+        <w:rPr>
+          <w:color w:val="404040" w:themeColor="text1" w:themeTint="BF"/>
+        </w:rPr>
+        <w:lastRenderedPageBreak/>
+        <w:t xml:space="preserve">Bug: </w:t>
+      </w:r>
+      <w:bookmarkStart w:id="0" w:name="_GoBack"/>
+      <w:bookmarkEnd w:id="0"/>
+      <w:r>
+        <w:rPr>
+          <w:color w:val="404040" w:themeColor="text1" w:themeTint="BF"/>
+        </w:rPr>
+        <w:t>Colleague info page geen profielfoto.</w:t>
+      </w:r>
+    </w:p>
+    <w:p>
+      <w:pPr>
+        <w:pStyle w:val="ListParagraph"/>
+        <w:rPr>
+          <w:color w:val="404040" w:themeColor="text1" w:themeTint="BF"/>
+        </w:rPr>
+      </w:pPr>
+    </w:p>
     <w:p>
       <w:pPr>
         <w:pStyle w:val="ListParagraph"/>
@@ -471,7 +639,7 @@
       </w:pPr>
     </w:p>
     <w:sectPr>
-      <w:headerReference w:type="default" r:id="rId7"/>
+      <w:headerReference w:type="default" r:id="rId9"/>
       <w:pgSz w:w="11906" w:h="16838"/>
       <w:pgMar w:top="1417" w:right="1417" w:bottom="1417" w:left="1417" w:header="708" w:footer="708" w:gutter="0"/>
       <w:cols w:space="708"/>
@@ -1295,6 +1463,7 @@
     <w:rsid w:val="00413C66"/>
     <w:rsid w:val="004F36CA"/>
     <w:rsid w:val="007204E2"/>
+    <w:rsid w:val="009C07DA"/>
     <w:rsid w:val="00AA1A01"/>
     <w:rsid w:val="00D17707"/>
     <w:rsid w:val="00EA64DD"/>

</xml_diff>